<commit_message>
Collection transformer to support array response if pagnation disabled on resource
</commit_message>
<xml_diff>
--- a/Api Component Bundle Work Overview.docx
+++ b/Api Component Bundle Work Overview.docx
@@ -39,19 +39,7 @@
         </w:numPr>
       </w:pPr>
       <w:r>
-        <w:t xml:space="preserve">Use the </w:t>
-      </w:r>
-      <w:r>
-        <w:t>“</w:t>
-      </w:r>
-      <w:r>
-        <w:t>UI Trait</w:t>
-      </w:r>
-      <w:r>
-        <w:t>”</w:t>
-      </w:r>
-      <w:r>
-        <w:t xml:space="preserve"> (which is to specify a component name and </w:t>
+        <w:t xml:space="preserve">Use the “UI Trait” (which is to specify a component name and </w:t>
       </w:r>
       <w:proofErr w:type="spellStart"/>
       <w:r>
@@ -225,7 +213,7 @@
         <w:ind w:left="360"/>
       </w:pPr>
       <w:r>
-        <w:t>For and component, we need to know if it is a persisted component in the database, if not it cannot be edited or re-ordered as it is likely done by a data transformer.</w:t>
+        <w:t>For a component, we need to know if it is a persisted component in the database, if not it cannot be edited or re-ordered as it is likely done by a data transformer.</w:t>
       </w:r>
     </w:p>
     <w:p>

</xml_diff>